<commit_message>
Docu Git repository name
</commit_message>
<xml_diff>
--- a/Instructions/TTN Enschede-MeetUp-LoRaNode-14-6-2017.docx
+++ b/Instructions/TTN Enschede-MeetUp-LoRaNode-14-6-2017.docx
@@ -865,7 +865,7 @@
             <w:rFonts w:cs="Calibri" w:ascii="Calibri" w:hAnsi="Calibri" w:asciiTheme="minorHAnsi" w:cstheme="minorHAnsi" w:hAnsiTheme="minorHAnsi"/>
             <w:lang w:val="en-US"/>
           </w:rPr>
-          <w:t>https://github.com/corbo/LoRaWAN_TTN_Enschede</w:t>
+          <w:t>https://github.com/TTNEnschede/SensorNode</w:t>
         </w:r>
       </w:hyperlink>
     </w:p>
@@ -1353,7 +1353,7 @@
           <w:lang w:val="en-US"/>
         </w:rPr>
         <w:drawing>
-          <wp:anchor behindDoc="0" distT="0" distB="0" distL="0" distR="0" simplePos="0" locked="0" layoutInCell="1" allowOverlap="1" relativeHeight="22">
+          <wp:anchor behindDoc="0" distT="0" distB="0" distL="0" distR="0" simplePos="0" locked="0" layoutInCell="1" allowOverlap="1" relativeHeight="19">
             <wp:simplePos x="0" y="0"/>
             <wp:positionH relativeFrom="column">
               <wp:posOffset>1083310</wp:posOffset>
@@ -2201,9 +2201,11 @@
         </w:rPr>
       </w:pPr>
       <w:r>
-        <w:rPr/>
+        <w:rPr>
+          <w:rFonts w:cs="Calibri" w:cstheme="minorHAnsi" w:ascii="Calibri" w:hAnsi="Calibri"/>
+        </w:rPr>
         <w:drawing>
-          <wp:anchor behindDoc="0" distT="0" distB="0" distL="0" distR="0" simplePos="0" locked="0" layoutInCell="1" allowOverlap="1" relativeHeight="23">
+          <wp:anchor behindDoc="0" distT="0" distB="0" distL="0" distR="0" simplePos="0" locked="0" layoutInCell="1" allowOverlap="1" relativeHeight="20">
             <wp:simplePos x="0" y="0"/>
             <wp:positionH relativeFrom="column">
               <wp:align>center</wp:align>
@@ -2262,19 +2264,7 @@
         <w:rPr>
           <w:rFonts w:cs="Calibri" w:ascii="Calibri" w:hAnsi="Calibri" w:asciiTheme="minorHAnsi" w:cstheme="minorHAnsi" w:hAnsiTheme="minorHAnsi"/>
         </w:rPr>
-        <w:t>LoRa nod</w:t>
-      </w:r>
-      <w:r>
-        <w:rPr>
-          <w:rFonts w:cs="Calibri" w:ascii="Calibri" w:hAnsi="Calibri" w:asciiTheme="minorHAnsi" w:cstheme="minorHAnsi" w:hAnsiTheme="minorHAnsi"/>
-        </w:rPr>
-        <w:t>e</w:t>
-      </w:r>
-      <w:r>
-        <w:rPr>
-          <w:rFonts w:cs="Calibri" w:ascii="Calibri" w:hAnsi="Calibri" w:asciiTheme="minorHAnsi" w:cstheme="minorHAnsi" w:hAnsiTheme="minorHAnsi"/>
-        </w:rPr>
-        <w:t xml:space="preserve">software </w:t>
+        <w:t xml:space="preserve">LoRa nodesoftware </w:t>
       </w:r>
     </w:p>
     <w:p>
@@ -2290,19 +2280,7 @@
         <w:rPr>
           <w:rFonts w:cs="Calibri" w:ascii="Calibri" w:hAnsi="Calibri" w:asciiTheme="minorHAnsi" w:cstheme="minorHAnsi" w:hAnsiTheme="minorHAnsi"/>
         </w:rPr>
-        <w:t xml:space="preserve">downloaden – via </w:t>
-      </w:r>
-      <w:r>
-        <w:rPr>
-          <w:rFonts w:cs="Calibri" w:ascii="Calibri" w:hAnsi="Calibri" w:asciiTheme="minorHAnsi" w:cstheme="minorHAnsi" w:hAnsiTheme="minorHAnsi"/>
-        </w:rPr>
-        <w:t>S</w:t>
-      </w:r>
-      <w:r>
-        <w:rPr>
-          <w:rFonts w:cs="Calibri" w:ascii="Calibri" w:hAnsi="Calibri" w:asciiTheme="minorHAnsi" w:cstheme="minorHAnsi" w:hAnsiTheme="minorHAnsi"/>
-        </w:rPr>
-        <w:t xml:space="preserve">lack DL’en </w:t>
+        <w:t xml:space="preserve">downloaden – via Slack DL’en </w:t>
       </w:r>
     </w:p>
     <w:p>
@@ -2753,9 +2731,11 @@
         </w:rPr>
       </w:pPr>
       <w:r>
-        <w:rPr/>
+        <w:rPr>
+          <w:rFonts w:cs="Calibri" w:cstheme="minorHAnsi" w:ascii="Calibri" w:hAnsi="Calibri"/>
+        </w:rPr>
         <w:drawing>
-          <wp:anchor behindDoc="0" distT="0" distB="0" distL="0" distR="0" simplePos="0" locked="0" layoutInCell="1" allowOverlap="1" relativeHeight="24">
+          <wp:anchor behindDoc="0" distT="0" distB="0" distL="0" distR="0" simplePos="0" locked="0" layoutInCell="1" allowOverlap="1" relativeHeight="21">
             <wp:simplePos x="0" y="0"/>
             <wp:positionH relativeFrom="column">
               <wp:posOffset>696595</wp:posOffset>
@@ -2825,14 +2805,12 @@
           <w:t>https://mydevices.com/</w:t>
         </w:r>
       </w:hyperlink>
-      <w:hyperlink r:id="rId28">
-        <w:r>
-          <w:rPr>
-            <w:rFonts w:cs="Calibri" w:ascii="Calibri" w:hAnsi="Calibri" w:asciiTheme="minorHAnsi" w:cstheme="minorHAnsi" w:hAnsiTheme="minorHAnsi"/>
-          </w:rPr>
-          <w:t xml:space="preserve"> aan</w:t>
-        </w:r>
-      </w:hyperlink>
+      <w:r>
+        <w:rPr>
+          <w:rFonts w:cs="Calibri" w:ascii="Calibri" w:hAnsi="Calibri" w:asciiTheme="minorHAnsi" w:cstheme="minorHAnsi" w:hAnsiTheme="minorHAnsi"/>
+        </w:rPr>
+        <w:t xml:space="preserve"> aan</w:t>
+      </w:r>
     </w:p>
     <w:p>
       <w:pPr>
@@ -2847,26 +2825,22 @@
         <w:rPr>
           <w:rFonts w:cs="Calibri" w:ascii="Calibri" w:hAnsi="Calibri" w:asciiTheme="minorHAnsi" w:cstheme="minorHAnsi" w:hAnsiTheme="minorHAnsi"/>
         </w:rPr>
-        <w:t xml:space="preserve">Voeg een device toe via </w:t>
-      </w:r>
-      <w:r>
-        <w:rPr>
-          <w:rFonts w:cs="Calibri" w:ascii="Calibri" w:hAnsi="Calibri" w:asciiTheme="minorHAnsi" w:cstheme="minorHAnsi" w:hAnsiTheme="minorHAnsi"/>
-        </w:rPr>
-        <w:t>The Things Network en Cayenne LPP</w:t>
-      </w:r>
-    </w:p>
-    <w:p>
-      <w:pPr>
-        <w:pStyle w:val="ListParagraph"/>
-        <w:rPr>
-          <w:rFonts w:ascii="Calibri" w:hAnsi="Calibri" w:cs="Calibri" w:asciiTheme="minorHAnsi" w:cstheme="minorHAnsi" w:hAnsiTheme="minorHAnsi"/>
-        </w:rPr>
-      </w:pPr>
-      <w:r>
-        <w:rPr/>
+        <w:t>Voeg een device toe via The Things Network en Cayenne LPP</w:t>
+      </w:r>
+    </w:p>
+    <w:p>
+      <w:pPr>
+        <w:pStyle w:val="ListParagraph"/>
+        <w:rPr>
+          <w:rFonts w:ascii="Calibri" w:hAnsi="Calibri" w:cs="Calibri" w:asciiTheme="minorHAnsi" w:cstheme="minorHAnsi" w:hAnsiTheme="minorHAnsi"/>
+        </w:rPr>
+      </w:pPr>
+      <w:r>
+        <w:rPr>
+          <w:rFonts w:cs="Calibri" w:cstheme="minorHAnsi" w:ascii="Calibri" w:hAnsi="Calibri"/>
+        </w:rPr>
         <w:drawing>
-          <wp:anchor behindDoc="0" distT="0" distB="0" distL="0" distR="0" simplePos="0" locked="0" layoutInCell="1" allowOverlap="1" relativeHeight="25">
+          <wp:anchor behindDoc="0" distT="0" distB="0" distL="0" distR="0" simplePos="0" locked="0" layoutInCell="1" allowOverlap="1" relativeHeight="22">
             <wp:simplePos x="0" y="0"/>
             <wp:positionH relativeFrom="column">
               <wp:posOffset>269240</wp:posOffset>
@@ -2891,7 +2865,7 @@
                     </pic:cNvPicPr>
                   </pic:nvPicPr>
                   <pic:blipFill>
-                    <a:blip r:embed="rId29"/>
+                    <a:blip r:embed="rId28"/>
                     <a:stretch>
                       <a:fillRect/>
                     </a:stretch>
@@ -2921,7 +2895,9 @@
         </w:rPr>
       </w:pPr>
       <w:r>
-        <w:rPr/>
+        <w:rPr>
+          <w:rFonts w:cs="Calibri" w:cstheme="minorHAnsi" w:ascii="Calibri" w:hAnsi="Calibri"/>
+        </w:rPr>
       </w:r>
     </w:p>
     <w:p>
@@ -2933,7 +2909,9 @@
         </w:rPr>
       </w:pPr>
       <w:r>
-        <w:rPr/>
+        <w:rPr>
+          <w:rFonts w:cs="Calibri" w:cstheme="minorHAnsi" w:ascii="Calibri" w:hAnsi="Calibri"/>
+        </w:rPr>
       </w:r>
     </w:p>
     <w:p>
@@ -2945,7 +2923,9 @@
         </w:rPr>
       </w:pPr>
       <w:r>
-        <w:rPr/>
+        <w:rPr>
+          <w:rFonts w:cs="Calibri" w:cstheme="minorHAnsi" w:ascii="Calibri" w:hAnsi="Calibri"/>
+        </w:rPr>
       </w:r>
     </w:p>
     <w:p>
@@ -2957,7 +2937,9 @@
         </w:rPr>
       </w:pPr>
       <w:r>
-        <w:rPr/>
+        <w:rPr>
+          <w:rFonts w:cs="Calibri" w:cstheme="minorHAnsi" w:ascii="Calibri" w:hAnsi="Calibri"/>
+        </w:rPr>
       </w:r>
     </w:p>
     <w:p>
@@ -2969,7 +2951,9 @@
         </w:rPr>
       </w:pPr>
       <w:r>
-        <w:rPr/>
+        <w:rPr>
+          <w:rFonts w:cs="Calibri" w:cstheme="minorHAnsi" w:ascii="Calibri" w:hAnsi="Calibri"/>
+        </w:rPr>
       </w:r>
     </w:p>
     <w:p>
@@ -2981,7 +2965,9 @@
         </w:rPr>
       </w:pPr>
       <w:r>
-        <w:rPr/>
+        <w:rPr>
+          <w:rFonts w:cs="Calibri" w:cstheme="minorHAnsi" w:ascii="Calibri" w:hAnsi="Calibri"/>
+        </w:rPr>
       </w:r>
     </w:p>
     <w:p>
@@ -2993,7 +2979,9 @@
         </w:rPr>
       </w:pPr>
       <w:r>
-        <w:rPr/>
+        <w:rPr>
+          <w:rFonts w:cs="Calibri" w:cstheme="minorHAnsi" w:ascii="Calibri" w:hAnsi="Calibri"/>
+        </w:rPr>
       </w:r>
     </w:p>
     <w:p>
@@ -3005,7 +2993,9 @@
         </w:rPr>
       </w:pPr>
       <w:r>
-        <w:rPr/>
+        <w:rPr>
+          <w:rFonts w:cs="Calibri" w:cstheme="minorHAnsi" w:ascii="Calibri" w:hAnsi="Calibri"/>
+        </w:rPr>
       </w:r>
     </w:p>
     <w:p>
@@ -3017,7 +3007,9 @@
         </w:rPr>
       </w:pPr>
       <w:r>
-        <w:rPr/>
+        <w:rPr>
+          <w:rFonts w:cs="Calibri" w:cstheme="minorHAnsi" w:ascii="Calibri" w:hAnsi="Calibri"/>
+        </w:rPr>
       </w:r>
     </w:p>
     <w:p>
@@ -3040,14 +3032,16 @@
     <w:p>
       <w:pPr>
         <w:pStyle w:val="ListParagraph"/>
-        <w:ind w:hanging="0"/>
+        <w:ind w:left="720" w:hanging="0"/>
         <w:jc w:val="left"/>
         <w:rPr>
           <w:rFonts w:ascii="Calibri" w:hAnsi="Calibri" w:cs="Calibri" w:asciiTheme="minorHAnsi" w:cstheme="minorHAnsi" w:hAnsiTheme="minorHAnsi"/>
         </w:rPr>
       </w:pPr>
       <w:r>
-        <w:rPr/>
+        <w:rPr>
+          <w:rFonts w:cs="Calibri" w:cstheme="minorHAnsi" w:ascii="Calibri" w:hAnsi="Calibri"/>
+        </w:rPr>
       </w:r>
     </w:p>
     <w:p>
@@ -3059,7 +3053,9 @@
         </w:rPr>
       </w:pPr>
       <w:r>
-        <w:rPr/>
+        <w:rPr>
+          <w:rFonts w:cs="Calibri" w:cstheme="minorHAnsi" w:ascii="Calibri" w:hAnsi="Calibri"/>
+        </w:rPr>
       </w:r>
     </w:p>
     <w:p>
@@ -3071,7 +3067,9 @@
         </w:rPr>
       </w:pPr>
       <w:r>
-        <w:rPr/>
+        <w:rPr>
+          <w:rFonts w:cs="Calibri" w:cstheme="minorHAnsi" w:ascii="Calibri" w:hAnsi="Calibri"/>
+        </w:rPr>
       </w:r>
     </w:p>
     <w:p>
@@ -3083,7 +3081,9 @@
         </w:rPr>
       </w:pPr>
       <w:r>
-        <w:rPr/>
+        <w:rPr>
+          <w:rFonts w:cs="Calibri" w:cstheme="minorHAnsi" w:ascii="Calibri" w:hAnsi="Calibri"/>
+        </w:rPr>
       </w:r>
     </w:p>
     <w:p>
@@ -3119,7 +3119,7 @@
                     </pic:cNvPicPr>
                   </pic:nvPicPr>
                   <pic:blipFill>
-                    <a:blip r:embed="rId30"/>
+                    <a:blip r:embed="rId29"/>
                     <a:stretch>
                       <a:fillRect/>
                     </a:stretch>
@@ -3143,12 +3143,18 @@
         <w:rPr>
           <w:rFonts w:cs="Calibri" w:ascii="Calibri" w:hAnsi="Calibri" w:asciiTheme="minorHAnsi" w:cstheme="minorHAnsi" w:hAnsiTheme="minorHAnsi"/>
         </w:rPr>
-        <w:t>---- END  ----</w:t>
+        <w:t>-</w:t>
+      </w:r>
+      <w:r>
+        <w:rPr>
+          <w:rFonts w:cs="Calibri" w:ascii="Calibri" w:hAnsi="Calibri" w:asciiTheme="minorHAnsi" w:cstheme="minorHAnsi" w:hAnsiTheme="minorHAnsi"/>
+        </w:rPr>
+        <w:t>--- END  ----</w:t>
       </w:r>
     </w:p>
     <w:sectPr>
-      <w:headerReference w:type="default" r:id="rId31"/>
-      <w:footerReference w:type="default" r:id="rId32"/>
+      <w:headerReference w:type="default" r:id="rId30"/>
+      <w:footerReference w:type="default" r:id="rId31"/>
       <w:type w:val="nextPage"/>
       <w:pgSz w:w="11906" w:h="16838"/>
       <w:pgMar w:left="1417" w:right="1417" w:header="708" w:top="1417" w:footer="708" w:bottom="1417" w:gutter="0"/>
@@ -3175,12 +3181,12 @@
             <wp:anchor behindDoc="1" distT="0" distB="0" distL="114300" distR="114300" simplePos="0" locked="0" layoutInCell="1" allowOverlap="1" relativeHeight="8" wp14:anchorId="2A06E4EF">
               <wp:simplePos x="0" y="0"/>
               <wp:positionH relativeFrom="column">
-                <wp:posOffset>-437515</wp:posOffset>
+                <wp:posOffset>-436245</wp:posOffset>
               </wp:positionH>
               <wp:positionV relativeFrom="paragraph">
-                <wp:posOffset>-102235</wp:posOffset>
+                <wp:posOffset>-99060</wp:posOffset>
               </wp:positionV>
-              <wp:extent cx="6714490" cy="3810"/>
+              <wp:extent cx="6715125" cy="4445"/>
               <wp:effectExtent l="0" t="0" r="13335" b="19050"/>
               <wp:wrapNone/>
               <wp:docPr id="13" name="Rechte verbindingslijn 8"/>
@@ -3191,7 +3197,7 @@
                     <wps:spPr>
                       <a:xfrm>
                         <a:off x="0" y="0"/>
-                        <a:ext cx="6714000" cy="1800"/>
+                        <a:ext cx="6714360" cy="1440"/>
                       </a:xfrm>
                       <a:prstGeom prst="line">
                         <a:avLst/>
@@ -3224,7 +3230,7 @@
         </mc:Choice>
         <mc:Fallback>
           <w:pict>
-            <v:line id="shape_0" from="-34.5pt,-8.1pt" to="494.1pt,-8pt" ID="Rechte verbindingslijn 8" stroked="t" style="position:absolute" wp14:anchorId="2A06E4EF">
+            <v:line id="shape_0" from="-34.4pt,-7.9pt" to="494.25pt,-7.85pt" ID="Rechte verbindingslijn 8" stroked="t" style="position:absolute" wp14:anchorId="2A06E4EF">
               <v:stroke color="#4a7ebb" weight="9360" joinstyle="round" endcap="flat"/>
               <v:fill o:detectmouseclick="t" on="false"/>
             </v:line>
@@ -3278,7 +3284,7 @@
       <w:fldChar w:fldCharType="separate"/>
     </w:r>
     <w:r>
-      <w:t>5</w:t>
+      <w:t>7</w:t>
     </w:r>
     <w:r>
       <w:fldChar w:fldCharType="end"/>
@@ -5650,6 +5656,191 @@
   </w:style>
   <w:style w:type="character" w:styleId="ListLabel133">
     <w:name w:val="ListLabel 133"/>
+    <w:qFormat/>
+    <w:rPr>
+      <w:rFonts w:cs="Wingdings"/>
+    </w:rPr>
+  </w:style>
+  <w:style w:type="character" w:styleId="ListLabel134">
+    <w:name w:val="ListLabel 134"/>
+    <w:qFormat/>
+    <w:rPr>
+      <w:rFonts w:cs="Symbol"/>
+    </w:rPr>
+  </w:style>
+  <w:style w:type="character" w:styleId="ListLabel135">
+    <w:name w:val="ListLabel 135"/>
+    <w:qFormat/>
+    <w:rPr>
+      <w:rFonts w:cs="Courier New"/>
+      <w:sz w:val="22"/>
+    </w:rPr>
+  </w:style>
+  <w:style w:type="character" w:styleId="ListLabel136">
+    <w:name w:val="ListLabel 136"/>
+    <w:qFormat/>
+    <w:rPr>
+      <w:rFonts w:cs="Wingdings"/>
+    </w:rPr>
+  </w:style>
+  <w:style w:type="character" w:styleId="ListLabel137">
+    <w:name w:val="ListLabel 137"/>
+    <w:qFormat/>
+    <w:rPr>
+      <w:rFonts w:cs="Symbol"/>
+    </w:rPr>
+  </w:style>
+  <w:style w:type="character" w:styleId="ListLabel138">
+    <w:name w:val="ListLabel 138"/>
+    <w:qFormat/>
+    <w:rPr>
+      <w:rFonts w:cs="Courier New"/>
+    </w:rPr>
+  </w:style>
+  <w:style w:type="character" w:styleId="ListLabel139">
+    <w:name w:val="ListLabel 139"/>
+    <w:qFormat/>
+    <w:rPr>
+      <w:rFonts w:cs="Wingdings"/>
+    </w:rPr>
+  </w:style>
+  <w:style w:type="character" w:styleId="ListLabel140">
+    <w:name w:val="ListLabel 140"/>
+    <w:qFormat/>
+    <w:rPr>
+      <w:rFonts w:cs="Symbol"/>
+    </w:rPr>
+  </w:style>
+  <w:style w:type="character" w:styleId="ListLabel141">
+    <w:name w:val="ListLabel 141"/>
+    <w:qFormat/>
+    <w:rPr>
+      <w:rFonts w:cs="Courier New"/>
+    </w:rPr>
+  </w:style>
+  <w:style w:type="character" w:styleId="ListLabel142">
+    <w:name w:val="ListLabel 142"/>
+    <w:qFormat/>
+    <w:rPr>
+      <w:rFonts w:cs="Wingdings"/>
+    </w:rPr>
+  </w:style>
+  <w:style w:type="character" w:styleId="ListLabel143">
+    <w:name w:val="ListLabel 143"/>
+    <w:qFormat/>
+    <w:rPr>
+      <w:rFonts w:ascii="Calibri" w:hAnsi="Calibri" w:cs="Times New Roman"/>
+      <w:b/>
+    </w:rPr>
+  </w:style>
+  <w:style w:type="character" w:styleId="ListLabel144">
+    <w:name w:val="ListLabel 144"/>
+    <w:qFormat/>
+    <w:rPr>
+      <w:rFonts w:cs="Wingdings"/>
+    </w:rPr>
+  </w:style>
+  <w:style w:type="character" w:styleId="ListLabel145">
+    <w:name w:val="ListLabel 145"/>
+    <w:qFormat/>
+    <w:rPr>
+      <w:rFonts w:cs="Symbol"/>
+    </w:rPr>
+  </w:style>
+  <w:style w:type="character" w:styleId="ListLabel146">
+    <w:name w:val="ListLabel 146"/>
+    <w:qFormat/>
+    <w:rPr>
+      <w:rFonts w:cs="Courier New"/>
+    </w:rPr>
+  </w:style>
+  <w:style w:type="character" w:styleId="ListLabel147">
+    <w:name w:val="ListLabel 147"/>
+    <w:qFormat/>
+    <w:rPr>
+      <w:rFonts w:cs="Wingdings"/>
+    </w:rPr>
+  </w:style>
+  <w:style w:type="character" w:styleId="ListLabel148">
+    <w:name w:val="ListLabel 148"/>
+    <w:qFormat/>
+    <w:rPr>
+      <w:rFonts w:cs="Symbol"/>
+    </w:rPr>
+  </w:style>
+  <w:style w:type="character" w:styleId="ListLabel149">
+    <w:name w:val="ListLabel 149"/>
+    <w:qFormat/>
+    <w:rPr>
+      <w:rFonts w:cs="Courier New"/>
+    </w:rPr>
+  </w:style>
+  <w:style w:type="character" w:styleId="ListLabel150">
+    <w:name w:val="ListLabel 150"/>
+    <w:qFormat/>
+    <w:rPr>
+      <w:rFonts w:cs="Wingdings"/>
+    </w:rPr>
+  </w:style>
+  <w:style w:type="character" w:styleId="ListLabel151">
+    <w:name w:val="ListLabel 151"/>
+    <w:qFormat/>
+    <w:rPr>
+      <w:rFonts w:cs="Calibri"/>
+      <w:b/>
+    </w:rPr>
+  </w:style>
+  <w:style w:type="character" w:styleId="ListLabel152">
+    <w:name w:val="ListLabel 152"/>
+    <w:qFormat/>
+    <w:rPr>
+      <w:rFonts w:cs="Courier New"/>
+    </w:rPr>
+  </w:style>
+  <w:style w:type="character" w:styleId="ListLabel153">
+    <w:name w:val="ListLabel 153"/>
+    <w:qFormat/>
+    <w:rPr>
+      <w:rFonts w:cs="Wingdings"/>
+    </w:rPr>
+  </w:style>
+  <w:style w:type="character" w:styleId="ListLabel154">
+    <w:name w:val="ListLabel 154"/>
+    <w:qFormat/>
+    <w:rPr>
+      <w:rFonts w:cs="Symbol"/>
+    </w:rPr>
+  </w:style>
+  <w:style w:type="character" w:styleId="ListLabel155">
+    <w:name w:val="ListLabel 155"/>
+    <w:qFormat/>
+    <w:rPr>
+      <w:rFonts w:cs="Courier New"/>
+    </w:rPr>
+  </w:style>
+  <w:style w:type="character" w:styleId="ListLabel156">
+    <w:name w:val="ListLabel 156"/>
+    <w:qFormat/>
+    <w:rPr>
+      <w:rFonts w:cs="Wingdings"/>
+    </w:rPr>
+  </w:style>
+  <w:style w:type="character" w:styleId="ListLabel157">
+    <w:name w:val="ListLabel 157"/>
+    <w:qFormat/>
+    <w:rPr>
+      <w:rFonts w:cs="Symbol"/>
+    </w:rPr>
+  </w:style>
+  <w:style w:type="character" w:styleId="ListLabel158">
+    <w:name w:val="ListLabel 158"/>
+    <w:qFormat/>
+    <w:rPr>
+      <w:rFonts w:cs="Courier New"/>
+    </w:rPr>
+  </w:style>
+  <w:style w:type="character" w:styleId="ListLabel159">
+    <w:name w:val="ListLabel 159"/>
     <w:qFormat/>
     <w:rPr>
       <w:rFonts w:cs="Wingdings"/>

</xml_diff>